<commit_message>
Changed text in file
</commit_message>
<xml_diff>
--- a/Test.docx
+++ b/Test.docx
@@ -5,7 +5,7 @@
     <w:p>
       <w:pPr>
         <w:rPr>
-          <w:lang w:val="en-US"/>
+          <w:lang w:val="uk-UA"/>
         </w:rPr>
       </w:pPr>
       <w:r>
@@ -13,6 +13,12 @@
           <w:lang w:val="en-US"/>
         </w:rPr>
         <w:t>Test</w:t>
+      </w:r>
+      <w:r>
+        <w:rPr>
+          <w:lang w:val="uk-UA"/>
+        </w:rPr>
+        <w:t>11</w:t>
       </w:r>
     </w:p>
     <w:sectPr>

</xml_diff>